<commit_message>
Working on headers for ordinal crosstabs.
</commit_message>
<xml_diff>
--- a/Tables - Nominal - Control at T1 v. T2 - weight_a.docx
+++ b/Tables - Nominal - Control at T1 v. T2 - weight_a.docx
@@ -11,7 +11,6 @@
           <w:rFonts w:ascii="Arial" w:hAnsi="Arial"/>
           <w:color w:val="000000"/>
           <w:sz w:val="28"/>
-          <w:u w:val="none"/>
         </w:rPr>
         <w:t>Control at T1 v. T2</w:t>
       </w:r>
@@ -32,6 +31,7 @@
           <w:tcPr>
             <w:tcW w:type="dxa" w:w="2160"/>
           </w:tcPr>
+          <w:p/>
           <w:p>
             <w:r>
               <w:rPr>
@@ -46,6 +46,7 @@
           <w:tcPr>
             <w:tcW w:type="dxa" w:w="2160"/>
           </w:tcPr>
+          <w:p/>
           <w:p>
             <w:r>
               <w:rPr>
@@ -60,6 +61,7 @@
           <w:tcPr>
             <w:tcW w:type="dxa" w:w="2160"/>
           </w:tcPr>
+          <w:p/>
           <w:p>
             <w:r>
               <w:rPr>
@@ -74,6 +76,7 @@
           <w:tcPr>
             <w:tcW w:type="dxa" w:w="2160"/>
           </w:tcPr>
+          <w:p/>
           <w:p>
             <w:r>
               <w:rPr>
@@ -879,6 +882,32 @@
           </w:p>
         </w:tc>
       </w:tr>
+      <w:tr>
+        <w:tc>
+          <w:tcPr>
+            <w:tcW w:type="dxa" w:w="2160"/>
+          </w:tcPr>
+          <w:p/>
+        </w:tc>
+        <w:tc>
+          <w:tcPr>
+            <w:tcW w:type="dxa" w:w="2160"/>
+          </w:tcPr>
+          <w:p/>
+        </w:tc>
+        <w:tc>
+          <w:tcPr>
+            <w:tcW w:type="dxa" w:w="2160"/>
+          </w:tcPr>
+          <w:p/>
+        </w:tc>
+        <w:tc>
+          <w:tcPr>
+            <w:tcW w:type="dxa" w:w="2160"/>
+          </w:tcPr>
+          <w:p/>
+        </w:tc>
+      </w:tr>
     </w:tbl>
     <w:sectPr>
       <w:pgSz w:w="12240" w:h="15840"/>

</xml_diff>

<commit_message>
Must remove paragraph spacing and align center
</commit_message>
<xml_diff>
--- a/Tables - Nominal - Control at T1 v. T2 - weight_a.docx
+++ b/Tables - Nominal - Control at T1 v. T2 - weight_a.docx
@@ -19,6 +19,7 @@
       <w:tblPr>
         <w:tblW w:type="auto" w:w="0"/>
         <w:tblLook w:firstColumn="1" w:firstRow="1" w:lastColumn="0" w:lastRow="0" w:noHBand="0" w:noVBand="1" w:val="04A0"/>
+        <w:tblLayout w:type="auto"/>
       </w:tblPr>
       <w:tblGrid>
         <w:gridCol w:w="2160"/>
@@ -32,68 +33,36 @@
             <w:tcW w:type="dxa" w:w="2160"/>
           </w:tcPr>
           <w:p/>
-          <w:p>
-            <w:r>
-              <w:rPr>
-                <w:rFonts w:ascii="Arial" w:hAnsi="Arial"/>
-                <w:sz w:val="20"/>
-              </w:rPr>
-              <w:t>Category</w:t>
-            </w:r>
-          </w:p>
         </w:tc>
         <w:tc>
           <w:tcPr>
             <w:tcW w:type="dxa" w:w="2160"/>
           </w:tcPr>
           <w:p/>
-          <w:p>
-            <w:r>
-              <w:rPr>
-                <w:rFonts w:ascii="Arial" w:hAnsi="Arial"/>
-                <w:sz w:val="20"/>
-              </w:rPr>
-              <w:t>Group</w:t>
-            </w:r>
-          </w:p>
         </w:tc>
         <w:tc>
           <w:tcPr>
             <w:tcW w:type="dxa" w:w="2160"/>
           </w:tcPr>
           <w:p/>
-          <w:p>
-            <w:r>
-              <w:rPr>
-                <w:rFonts w:ascii="Arial" w:hAnsi="Arial"/>
-                <w:sz w:val="20"/>
-              </w:rPr>
-              <w:t>Control at T1 (n = 745)</w:t>
-            </w:r>
-          </w:p>
         </w:tc>
         <w:tc>
           <w:tcPr>
             <w:tcW w:type="dxa" w:w="2160"/>
           </w:tcPr>
           <w:p/>
-          <w:p>
-            <w:r>
-              <w:rPr>
-                <w:rFonts w:ascii="Arial" w:hAnsi="Arial"/>
-                <w:sz w:val="20"/>
-              </w:rPr>
-              <w:t>Control at T2 (n = 745)</w:t>
-            </w:r>
-          </w:p>
         </w:tc>
       </w:tr>
       <w:tr>
         <w:tc>
           <w:tcPr>
             <w:tcW w:type="dxa" w:w="2160"/>
+            <w:vAlign w:val="bottom"/>
           </w:tcPr>
           <w:p>
+            <w:pPr>
+              <w:jc w:val="left"/>
+            </w:pPr>
             <w:r>
               <w:rPr>
                 <w:rFonts w:ascii="Arial" w:hAnsi="Arial"/>
@@ -105,8 +74,12 @@
         <w:tc>
           <w:tcPr>
             <w:tcW w:type="dxa" w:w="2160"/>
+            <w:vAlign w:val="bottom"/>
           </w:tcPr>
           <w:p>
+            <w:pPr>
+              <w:jc w:val="left"/>
+            </w:pPr>
             <w:r>
               <w:rPr>
                 <w:rFonts w:ascii="Arial" w:hAnsi="Arial"/>
@@ -118,8 +91,12 @@
         <w:tc>
           <w:tcPr>
             <w:tcW w:type="dxa" w:w="2160"/>
+            <w:vAlign w:val="bottom"/>
           </w:tcPr>
           <w:p>
+            <w:pPr>
+              <w:jc w:val="center"/>
+            </w:pPr>
             <w:r>
               <w:rPr>
                 <w:rFonts w:ascii="Arial" w:hAnsi="Arial"/>
@@ -131,8 +108,12 @@
         <w:tc>
           <w:tcPr>
             <w:tcW w:type="dxa" w:w="2160"/>
+            <w:vAlign w:val="bottom"/>
           </w:tcPr>
           <w:p>
+            <w:pPr>
+              <w:jc w:val="center"/>
+            </w:pPr>
             <w:r>
               <w:rPr>
                 <w:rFonts w:ascii="Arial" w:hAnsi="Arial"/>
@@ -146,8 +127,12 @@
         <w:tc>
           <w:tcPr>
             <w:tcW w:type="dxa" w:w="2160"/>
+            <w:vAlign w:val="bottom"/>
           </w:tcPr>
           <w:p>
+            <w:pPr>
+              <w:jc w:val="left"/>
+            </w:pPr>
             <w:r>
               <w:rPr>
                 <w:rFonts w:ascii="Arial" w:hAnsi="Arial"/>
@@ -160,8 +145,12 @@
         <w:tc>
           <w:tcPr>
             <w:tcW w:type="dxa" w:w="2160"/>
+            <w:vAlign w:val="bottom"/>
           </w:tcPr>
           <w:p>
+            <w:pPr>
+              <w:jc w:val="left"/>
+            </w:pPr>
             <w:r>
               <w:rPr>
                 <w:rFonts w:ascii="Arial" w:hAnsi="Arial"/>
@@ -174,8 +163,12 @@
         <w:tc>
           <w:tcPr>
             <w:tcW w:type="dxa" w:w="2160"/>
+            <w:vAlign w:val="bottom"/>
           </w:tcPr>
           <w:p>
+            <w:pPr>
+              <w:jc w:val="center"/>
+            </w:pPr>
             <w:r>
               <w:rPr>
                 <w:rFonts w:ascii="Arial" w:hAnsi="Arial"/>
@@ -188,8 +181,12 @@
         <w:tc>
           <w:tcPr>
             <w:tcW w:type="dxa" w:w="2160"/>
+            <w:vAlign w:val="bottom"/>
           </w:tcPr>
           <w:p>
+            <w:pPr>
+              <w:jc w:val="center"/>
+            </w:pPr>
             <w:r>
               <w:rPr>
                 <w:rFonts w:ascii="Arial" w:hAnsi="Arial"/>
@@ -204,8 +201,12 @@
         <w:tc>
           <w:tcPr>
             <w:tcW w:type="dxa" w:w="2160"/>
+            <w:vAlign w:val="bottom"/>
           </w:tcPr>
           <w:p>
+            <w:pPr>
+              <w:jc w:val="left"/>
+            </w:pPr>
             <w:r>
               <w:rPr>
                 <w:rFonts w:ascii="Arial" w:hAnsi="Arial"/>
@@ -217,8 +218,12 @@
         <w:tc>
           <w:tcPr>
             <w:tcW w:type="dxa" w:w="2160"/>
+            <w:vAlign w:val="bottom"/>
           </w:tcPr>
           <w:p>
+            <w:pPr>
+              <w:jc w:val="left"/>
+            </w:pPr>
             <w:r>
               <w:rPr>
                 <w:rFonts w:ascii="Arial" w:hAnsi="Arial"/>
@@ -231,8 +236,12 @@
         <w:tc>
           <w:tcPr>
             <w:tcW w:type="dxa" w:w="2160"/>
+            <w:vAlign w:val="bottom"/>
           </w:tcPr>
           <w:p>
+            <w:pPr>
+              <w:jc w:val="center"/>
+            </w:pPr>
             <w:r>
               <w:rPr>
                 <w:rFonts w:ascii="Arial" w:hAnsi="Arial"/>
@@ -245,8 +254,12 @@
         <w:tc>
           <w:tcPr>
             <w:tcW w:type="dxa" w:w="2160"/>
+            <w:vAlign w:val="bottom"/>
           </w:tcPr>
           <w:p>
+            <w:pPr>
+              <w:jc w:val="center"/>
+            </w:pPr>
             <w:r>
               <w:rPr>
                 <w:rFonts w:ascii="Arial" w:hAnsi="Arial"/>
@@ -261,8 +274,12 @@
         <w:tc>
           <w:tcPr>
             <w:tcW w:type="dxa" w:w="2160"/>
+            <w:vAlign w:val="bottom"/>
           </w:tcPr>
           <w:p>
+            <w:pPr>
+              <w:jc w:val="left"/>
+            </w:pPr>
             <w:r>
               <w:rPr>
                 <w:rFonts w:ascii="Arial" w:hAnsi="Arial"/>
@@ -274,8 +291,12 @@
         <w:tc>
           <w:tcPr>
             <w:tcW w:type="dxa" w:w="2160"/>
+            <w:vAlign w:val="bottom"/>
           </w:tcPr>
           <w:p>
+            <w:pPr>
+              <w:jc w:val="left"/>
+            </w:pPr>
             <w:r>
               <w:rPr>
                 <w:rFonts w:ascii="Arial" w:hAnsi="Arial"/>
@@ -288,8 +309,12 @@
         <w:tc>
           <w:tcPr>
             <w:tcW w:type="dxa" w:w="2160"/>
+            <w:vAlign w:val="bottom"/>
           </w:tcPr>
           <w:p>
+            <w:pPr>
+              <w:jc w:val="center"/>
+            </w:pPr>
             <w:r>
               <w:rPr>
                 <w:rFonts w:ascii="Arial" w:hAnsi="Arial"/>
@@ -302,8 +327,12 @@
         <w:tc>
           <w:tcPr>
             <w:tcW w:type="dxa" w:w="2160"/>
+            <w:vAlign w:val="bottom"/>
           </w:tcPr>
           <w:p>
+            <w:pPr>
+              <w:jc w:val="center"/>
+            </w:pPr>
             <w:r>
               <w:rPr>
                 <w:rFonts w:ascii="Arial" w:hAnsi="Arial"/>
@@ -318,8 +347,12 @@
         <w:tc>
           <w:tcPr>
             <w:tcW w:type="dxa" w:w="2160"/>
+            <w:vAlign w:val="bottom"/>
           </w:tcPr>
           <w:p>
+            <w:pPr>
+              <w:jc w:val="left"/>
+            </w:pPr>
             <w:r>
               <w:rPr>
                 <w:rFonts w:ascii="Arial" w:hAnsi="Arial"/>
@@ -331,8 +364,12 @@
         <w:tc>
           <w:tcPr>
             <w:tcW w:type="dxa" w:w="2160"/>
+            <w:vAlign w:val="bottom"/>
           </w:tcPr>
           <w:p>
+            <w:pPr>
+              <w:jc w:val="left"/>
+            </w:pPr>
             <w:r>
               <w:rPr>
                 <w:rFonts w:ascii="Arial" w:hAnsi="Arial"/>
@@ -345,8 +382,12 @@
         <w:tc>
           <w:tcPr>
             <w:tcW w:type="dxa" w:w="2160"/>
+            <w:vAlign w:val="bottom"/>
           </w:tcPr>
           <w:p>
+            <w:pPr>
+              <w:jc w:val="center"/>
+            </w:pPr>
             <w:r>
               <w:rPr>
                 <w:rFonts w:ascii="Arial" w:hAnsi="Arial"/>
@@ -359,8 +400,12 @@
         <w:tc>
           <w:tcPr>
             <w:tcW w:type="dxa" w:w="2160"/>
+            <w:vAlign w:val="bottom"/>
           </w:tcPr>
           <w:p>
+            <w:pPr>
+              <w:jc w:val="center"/>
+            </w:pPr>
             <w:r>
               <w:rPr>
                 <w:rFonts w:ascii="Arial" w:hAnsi="Arial"/>
@@ -375,8 +420,12 @@
         <w:tc>
           <w:tcPr>
             <w:tcW w:type="dxa" w:w="2160"/>
+            <w:vAlign w:val="bottom"/>
           </w:tcPr>
           <w:p>
+            <w:pPr>
+              <w:jc w:val="left"/>
+            </w:pPr>
             <w:r>
               <w:rPr>
                 <w:rFonts w:ascii="Arial" w:hAnsi="Arial"/>
@@ -388,8 +437,12 @@
         <w:tc>
           <w:tcPr>
             <w:tcW w:type="dxa" w:w="2160"/>
+            <w:vAlign w:val="bottom"/>
           </w:tcPr>
           <w:p>
+            <w:pPr>
+              <w:jc w:val="left"/>
+            </w:pPr>
             <w:r>
               <w:rPr>
                 <w:rFonts w:ascii="Arial" w:hAnsi="Arial"/>
@@ -402,8 +455,12 @@
         <w:tc>
           <w:tcPr>
             <w:tcW w:type="dxa" w:w="2160"/>
+            <w:vAlign w:val="bottom"/>
           </w:tcPr>
           <w:p>
+            <w:pPr>
+              <w:jc w:val="center"/>
+            </w:pPr>
             <w:r>
               <w:rPr>
                 <w:rFonts w:ascii="Arial" w:hAnsi="Arial"/>
@@ -416,8 +473,12 @@
         <w:tc>
           <w:tcPr>
             <w:tcW w:type="dxa" w:w="2160"/>
+            <w:vAlign w:val="bottom"/>
           </w:tcPr>
           <w:p>
+            <w:pPr>
+              <w:jc w:val="center"/>
+            </w:pPr>
             <w:r>
               <w:rPr>
                 <w:rFonts w:ascii="Arial" w:hAnsi="Arial"/>
@@ -432,8 +493,12 @@
         <w:tc>
           <w:tcPr>
             <w:tcW w:type="dxa" w:w="2160"/>
+            <w:vAlign w:val="bottom"/>
           </w:tcPr>
           <w:p>
+            <w:pPr>
+              <w:jc w:val="left"/>
+            </w:pPr>
             <w:r>
               <w:rPr>
                 <w:rFonts w:ascii="Arial" w:hAnsi="Arial"/>
@@ -445,8 +510,12 @@
         <w:tc>
           <w:tcPr>
             <w:tcW w:type="dxa" w:w="2160"/>
+            <w:vAlign w:val="bottom"/>
           </w:tcPr>
           <w:p>
+            <w:pPr>
+              <w:jc w:val="left"/>
+            </w:pPr>
             <w:r>
               <w:rPr>
                 <w:rFonts w:ascii="Arial" w:hAnsi="Arial"/>
@@ -459,8 +528,12 @@
         <w:tc>
           <w:tcPr>
             <w:tcW w:type="dxa" w:w="2160"/>
+            <w:vAlign w:val="bottom"/>
           </w:tcPr>
           <w:p>
+            <w:pPr>
+              <w:jc w:val="center"/>
+            </w:pPr>
             <w:r>
               <w:rPr>
                 <w:rFonts w:ascii="Arial" w:hAnsi="Arial"/>
@@ -473,8 +546,12 @@
         <w:tc>
           <w:tcPr>
             <w:tcW w:type="dxa" w:w="2160"/>
+            <w:vAlign w:val="bottom"/>
           </w:tcPr>
           <w:p>
+            <w:pPr>
+              <w:jc w:val="center"/>
+            </w:pPr>
             <w:r>
               <w:rPr>
                 <w:rFonts w:ascii="Arial" w:hAnsi="Arial"/>
@@ -489,8 +566,12 @@
         <w:tc>
           <w:tcPr>
             <w:tcW w:type="dxa" w:w="2160"/>
+            <w:vAlign w:val="bottom"/>
           </w:tcPr>
           <w:p>
+            <w:pPr>
+              <w:jc w:val="left"/>
+            </w:pPr>
             <w:r>
               <w:rPr>
                 <w:rFonts w:ascii="Arial" w:hAnsi="Arial"/>
@@ -502,8 +583,12 @@
         <w:tc>
           <w:tcPr>
             <w:tcW w:type="dxa" w:w="2160"/>
+            <w:vAlign w:val="bottom"/>
           </w:tcPr>
           <w:p>
+            <w:pPr>
+              <w:jc w:val="left"/>
+            </w:pPr>
             <w:r>
               <w:rPr>
                 <w:rFonts w:ascii="Arial" w:hAnsi="Arial"/>
@@ -515,8 +600,12 @@
         <w:tc>
           <w:tcPr>
             <w:tcW w:type="dxa" w:w="2160"/>
+            <w:vAlign w:val="bottom"/>
           </w:tcPr>
           <w:p>
+            <w:pPr>
+              <w:jc w:val="center"/>
+            </w:pPr>
             <w:r>
               <w:rPr>
                 <w:rFonts w:ascii="Arial" w:hAnsi="Arial"/>
@@ -528,8 +617,12 @@
         <w:tc>
           <w:tcPr>
             <w:tcW w:type="dxa" w:w="2160"/>
+            <w:vAlign w:val="bottom"/>
           </w:tcPr>
           <w:p>
+            <w:pPr>
+              <w:jc w:val="center"/>
+            </w:pPr>
             <w:r>
               <w:rPr>
                 <w:rFonts w:ascii="Arial" w:hAnsi="Arial"/>
@@ -543,8 +636,12 @@
         <w:tc>
           <w:tcPr>
             <w:tcW w:type="dxa" w:w="2160"/>
+            <w:vAlign w:val="bottom"/>
           </w:tcPr>
           <w:p>
+            <w:pPr>
+              <w:jc w:val="left"/>
+            </w:pPr>
             <w:r>
               <w:rPr>
                 <w:rFonts w:ascii="Arial" w:hAnsi="Arial"/>
@@ -557,8 +654,12 @@
         <w:tc>
           <w:tcPr>
             <w:tcW w:type="dxa" w:w="2160"/>
+            <w:vAlign w:val="bottom"/>
           </w:tcPr>
           <w:p>
+            <w:pPr>
+              <w:jc w:val="left"/>
+            </w:pPr>
             <w:r>
               <w:rPr>
                 <w:rFonts w:ascii="Arial" w:hAnsi="Arial"/>
@@ -571,8 +672,12 @@
         <w:tc>
           <w:tcPr>
             <w:tcW w:type="dxa" w:w="2160"/>
+            <w:vAlign w:val="bottom"/>
           </w:tcPr>
           <w:p>
+            <w:pPr>
+              <w:jc w:val="center"/>
+            </w:pPr>
             <w:r>
               <w:rPr>
                 <w:rFonts w:ascii="Arial" w:hAnsi="Arial"/>
@@ -585,8 +690,12 @@
         <w:tc>
           <w:tcPr>
             <w:tcW w:type="dxa" w:w="2160"/>
+            <w:vAlign w:val="bottom"/>
           </w:tcPr>
           <w:p>
+            <w:pPr>
+              <w:jc w:val="center"/>
+            </w:pPr>
             <w:r>
               <w:rPr>
                 <w:rFonts w:ascii="Arial" w:hAnsi="Arial"/>
@@ -601,8 +710,12 @@
         <w:tc>
           <w:tcPr>
             <w:tcW w:type="dxa" w:w="2160"/>
+            <w:vAlign w:val="bottom"/>
           </w:tcPr>
           <w:p>
+            <w:pPr>
+              <w:jc w:val="left"/>
+            </w:pPr>
             <w:r>
               <w:rPr>
                 <w:rFonts w:ascii="Arial" w:hAnsi="Arial"/>
@@ -614,8 +727,12 @@
         <w:tc>
           <w:tcPr>
             <w:tcW w:type="dxa" w:w="2160"/>
+            <w:vAlign w:val="bottom"/>
           </w:tcPr>
           <w:p>
+            <w:pPr>
+              <w:jc w:val="left"/>
+            </w:pPr>
             <w:r>
               <w:rPr>
                 <w:rFonts w:ascii="Arial" w:hAnsi="Arial"/>
@@ -628,8 +745,12 @@
         <w:tc>
           <w:tcPr>
             <w:tcW w:type="dxa" w:w="2160"/>
+            <w:vAlign w:val="bottom"/>
           </w:tcPr>
           <w:p>
+            <w:pPr>
+              <w:jc w:val="center"/>
+            </w:pPr>
             <w:r>
               <w:rPr>
                 <w:rFonts w:ascii="Arial" w:hAnsi="Arial"/>
@@ -642,8 +763,12 @@
         <w:tc>
           <w:tcPr>
             <w:tcW w:type="dxa" w:w="2160"/>
+            <w:vAlign w:val="bottom"/>
           </w:tcPr>
           <w:p>
+            <w:pPr>
+              <w:jc w:val="center"/>
+            </w:pPr>
             <w:r>
               <w:rPr>
                 <w:rFonts w:ascii="Arial" w:hAnsi="Arial"/>
@@ -658,8 +783,12 @@
         <w:tc>
           <w:tcPr>
             <w:tcW w:type="dxa" w:w="2160"/>
+            <w:vAlign w:val="bottom"/>
           </w:tcPr>
           <w:p>
+            <w:pPr>
+              <w:jc w:val="left"/>
+            </w:pPr>
             <w:r>
               <w:rPr>
                 <w:rFonts w:ascii="Arial" w:hAnsi="Arial"/>
@@ -671,8 +800,12 @@
         <w:tc>
           <w:tcPr>
             <w:tcW w:type="dxa" w:w="2160"/>
+            <w:vAlign w:val="bottom"/>
           </w:tcPr>
           <w:p>
+            <w:pPr>
+              <w:jc w:val="left"/>
+            </w:pPr>
             <w:r>
               <w:rPr>
                 <w:rFonts w:ascii="Arial" w:hAnsi="Arial"/>
@@ -685,8 +818,12 @@
         <w:tc>
           <w:tcPr>
             <w:tcW w:type="dxa" w:w="2160"/>
+            <w:vAlign w:val="bottom"/>
           </w:tcPr>
           <w:p>
+            <w:pPr>
+              <w:jc w:val="center"/>
+            </w:pPr>
             <w:r>
               <w:rPr>
                 <w:rFonts w:ascii="Arial" w:hAnsi="Arial"/>
@@ -699,8 +836,12 @@
         <w:tc>
           <w:tcPr>
             <w:tcW w:type="dxa" w:w="2160"/>
+            <w:vAlign w:val="bottom"/>
           </w:tcPr>
           <w:p>
+            <w:pPr>
+              <w:jc w:val="center"/>
+            </w:pPr>
             <w:r>
               <w:rPr>
                 <w:rFonts w:ascii="Arial" w:hAnsi="Arial"/>
@@ -715,8 +856,12 @@
         <w:tc>
           <w:tcPr>
             <w:tcW w:type="dxa" w:w="2160"/>
+            <w:vAlign w:val="bottom"/>
           </w:tcPr>
           <w:p>
+            <w:pPr>
+              <w:jc w:val="left"/>
+            </w:pPr>
             <w:r>
               <w:rPr>
                 <w:rFonts w:ascii="Arial" w:hAnsi="Arial"/>
@@ -728,8 +873,12 @@
         <w:tc>
           <w:tcPr>
             <w:tcW w:type="dxa" w:w="2160"/>
+            <w:vAlign w:val="bottom"/>
           </w:tcPr>
           <w:p>
+            <w:pPr>
+              <w:jc w:val="left"/>
+            </w:pPr>
             <w:r>
               <w:rPr>
                 <w:rFonts w:ascii="Arial" w:hAnsi="Arial"/>
@@ -742,8 +891,12 @@
         <w:tc>
           <w:tcPr>
             <w:tcW w:type="dxa" w:w="2160"/>
+            <w:vAlign w:val="bottom"/>
           </w:tcPr>
           <w:p>
+            <w:pPr>
+              <w:jc w:val="center"/>
+            </w:pPr>
             <w:r>
               <w:rPr>
                 <w:rFonts w:ascii="Arial" w:hAnsi="Arial"/>
@@ -756,8 +909,12 @@
         <w:tc>
           <w:tcPr>
             <w:tcW w:type="dxa" w:w="2160"/>
+            <w:vAlign w:val="bottom"/>
           </w:tcPr>
           <w:p>
+            <w:pPr>
+              <w:jc w:val="center"/>
+            </w:pPr>
             <w:r>
               <w:rPr>
                 <w:rFonts w:ascii="Arial" w:hAnsi="Arial"/>
@@ -772,8 +929,12 @@
         <w:tc>
           <w:tcPr>
             <w:tcW w:type="dxa" w:w="2160"/>
+            <w:vAlign w:val="bottom"/>
           </w:tcPr>
           <w:p>
+            <w:pPr>
+              <w:jc w:val="left"/>
+            </w:pPr>
             <w:r>
               <w:rPr>
                 <w:rFonts w:ascii="Arial" w:hAnsi="Arial"/>
@@ -785,8 +946,12 @@
         <w:tc>
           <w:tcPr>
             <w:tcW w:type="dxa" w:w="2160"/>
+            <w:vAlign w:val="bottom"/>
           </w:tcPr>
           <w:p>
+            <w:pPr>
+              <w:jc w:val="left"/>
+            </w:pPr>
             <w:r>
               <w:rPr>
                 <w:rFonts w:ascii="Arial" w:hAnsi="Arial"/>
@@ -799,8 +964,12 @@
         <w:tc>
           <w:tcPr>
             <w:tcW w:type="dxa" w:w="2160"/>
+            <w:vAlign w:val="bottom"/>
           </w:tcPr>
           <w:p>
+            <w:pPr>
+              <w:jc w:val="center"/>
+            </w:pPr>
             <w:r>
               <w:rPr>
                 <w:rFonts w:ascii="Arial" w:hAnsi="Arial"/>
@@ -813,8 +982,12 @@
         <w:tc>
           <w:tcPr>
             <w:tcW w:type="dxa" w:w="2160"/>
+            <w:vAlign w:val="bottom"/>
           </w:tcPr>
           <w:p>
+            <w:pPr>
+              <w:jc w:val="center"/>
+            </w:pPr>
             <w:r>
               <w:rPr>
                 <w:rFonts w:ascii="Arial" w:hAnsi="Arial"/>
@@ -829,8 +1002,12 @@
         <w:tc>
           <w:tcPr>
             <w:tcW w:type="dxa" w:w="2160"/>
+            <w:vAlign w:val="bottom"/>
           </w:tcPr>
           <w:p>
+            <w:pPr>
+              <w:jc w:val="left"/>
+            </w:pPr>
             <w:r>
               <w:rPr>
                 <w:rFonts w:ascii="Arial" w:hAnsi="Arial"/>
@@ -842,8 +1019,12 @@
         <w:tc>
           <w:tcPr>
             <w:tcW w:type="dxa" w:w="2160"/>
+            <w:vAlign w:val="bottom"/>
           </w:tcPr>
           <w:p>
+            <w:pPr>
+              <w:jc w:val="left"/>
+            </w:pPr>
             <w:r>
               <w:rPr>
                 <w:rFonts w:ascii="Arial" w:hAnsi="Arial"/>
@@ -856,8 +1037,12 @@
         <w:tc>
           <w:tcPr>
             <w:tcW w:type="dxa" w:w="2160"/>
+            <w:vAlign w:val="bottom"/>
           </w:tcPr>
           <w:p>
+            <w:pPr>
+              <w:jc w:val="center"/>
+            </w:pPr>
             <w:r>
               <w:rPr>
                 <w:rFonts w:ascii="Arial" w:hAnsi="Arial"/>
@@ -870,8 +1055,12 @@
         <w:tc>
           <w:tcPr>
             <w:tcW w:type="dxa" w:w="2160"/>
+            <w:vAlign w:val="bottom"/>
           </w:tcPr>
           <w:p>
+            <w:pPr>
+              <w:jc w:val="center"/>
+            </w:pPr>
             <w:r>
               <w:rPr>
                 <w:rFonts w:ascii="Arial" w:hAnsi="Arial"/>

</xml_diff>